<commit_message>
Add multi_opt algorithm, self-review two algorithm. Waiting for review....
</commit_message>
<xml_diff>
--- a/Document/algorithm/Multi_No_Opt.docx
+++ b/Document/algorithm/Multi_No_Opt.docx
@@ -65,7 +65,31 @@
           <w:sz w:val="24"/>
           <w:szCs w:val="24"/>
         </w:rPr>
-        <w:t>User request four points, start point, end point, two middle points and their settings includes: walking distance, transfer turn. System get requested points and settings, then search for suitable routes, for user travel from start point to end point though two middle points.</w:t>
+        <w:t>User request four points, start point, end point, two middle points and their settings includes: walking distance, transfer turn</w:t>
+      </w:r>
+      <w:r>
+        <w:rPr>
+          <w:rFonts w:ascii="Cambria" w:hAnsi="Cambria"/>
+          <w:sz w:val="24"/>
+          <w:szCs w:val="24"/>
+        </w:rPr>
+        <w:t xml:space="preserve"> and not optimize</w:t>
+      </w:r>
+      <w:r>
+        <w:rPr>
+          <w:rFonts w:ascii="Cambria" w:hAnsi="Cambria"/>
+          <w:sz w:val="24"/>
+          <w:szCs w:val="24"/>
+        </w:rPr>
+        <w:t xml:space="preserve"> option</w:t>
+      </w:r>
+      <w:r>
+        <w:rPr>
+          <w:rFonts w:ascii="Cambria" w:hAnsi="Cambria"/>
+          <w:sz w:val="24"/>
+          <w:szCs w:val="24"/>
+        </w:rPr>
+        <w:t>. System get requested points and settings, then search for suitable routes, for user travel from start point to end point though two middle points.</w:t>
       </w:r>
     </w:p>
     <w:p>
@@ -96,6 +120,8 @@
         </w:rPr>
         <w:t xml:space="preserve"> </w:t>
       </w:r>
+      <w:bookmarkStart w:id="0" w:name="_GoBack"/>
+      <w:bookmarkEnd w:id="0"/>
     </w:p>
     <w:p>
       <w:pPr>
@@ -117,15 +143,47 @@
           <w:sz w:val="24"/>
           <w:szCs w:val="24"/>
         </w:rPr>
-        <w:t>COMBINATION: represent list of element</w:t>
-      </w:r>
-      <w:r>
-        <w:rPr>
-          <w:rFonts w:ascii="Cambria" w:hAnsi="Cambria"/>
-          <w:sz w:val="24"/>
-          <w:szCs w:val="24"/>
-        </w:rPr>
-        <w:t xml:space="preserve"> which built from </w:t>
+        <w:t>COMBINATION</w:t>
+      </w:r>
+      <w:r>
+        <w:rPr>
+          <w:rFonts w:ascii="Cambria" w:hAnsi="Cambria"/>
+          <w:sz w:val="24"/>
+          <w:szCs w:val="24"/>
+        </w:rPr>
+        <w:t>S</w:t>
+      </w:r>
+      <w:r>
+        <w:rPr>
+          <w:rFonts w:ascii="Cambria" w:hAnsi="Cambria"/>
+          <w:sz w:val="24"/>
+          <w:szCs w:val="24"/>
+        </w:rPr>
+        <w:t>: represent list of element</w:t>
+      </w:r>
+      <w:r>
+        <w:rPr>
+          <w:rFonts w:ascii="Cambria" w:hAnsi="Cambria"/>
+          <w:sz w:val="24"/>
+          <w:szCs w:val="24"/>
+        </w:rPr>
+        <w:t xml:space="preserve"> which </w:t>
+      </w:r>
+      <w:r>
+        <w:rPr>
+          <w:rFonts w:ascii="Cambria" w:hAnsi="Cambria"/>
+          <w:sz w:val="24"/>
+          <w:szCs w:val="24"/>
+        </w:rPr>
+        <w:t>combination</w:t>
+      </w:r>
+      <w:r>
+        <w:rPr>
+          <w:rFonts w:ascii="Cambria" w:hAnsi="Cambria"/>
+          <w:sz w:val="24"/>
+          <w:szCs w:val="24"/>
+        </w:rPr>
+        <w:t xml:space="preserve"> from </w:t>
       </w:r>
       <w:r>
         <w:rPr>
@@ -181,7 +239,23 @@
           <w:sz w:val="24"/>
           <w:szCs w:val="24"/>
         </w:rPr>
-        <w:t>the journey from start point to end point, includes: total distance, time</w:t>
+        <w:t>the journey from start point to end point</w:t>
+      </w:r>
+      <w:r>
+        <w:rPr>
+          <w:rFonts w:ascii="Cambria" w:hAnsi="Cambria"/>
+          <w:sz w:val="24"/>
+          <w:szCs w:val="24"/>
+        </w:rPr>
+        <w:t xml:space="preserve"> though middle points</w:t>
+      </w:r>
+      <w:r>
+        <w:rPr>
+          <w:rFonts w:ascii="Cambria" w:hAnsi="Cambria"/>
+          <w:sz w:val="24"/>
+          <w:szCs w:val="24"/>
+        </w:rPr>
+        <w:t>, includes: total distance, time</w:t>
       </w:r>
       <w:r>
         <w:rPr>
@@ -200,9 +274,7 @@
         </w:rPr>
         <w:t xml:space="preserve"> </w:t>
       </w:r>
-      <w:bookmarkStart w:id="0" w:name="_GoBack"/>
     </w:p>
-    <w:bookmarkEnd w:id="0"/>
     <w:p>
       <w:pPr>
         <w:jc w:val="both"/>
@@ -280,7 +352,57 @@
           <w:sz w:val="24"/>
           <w:szCs w:val="24"/>
         </w:rPr>
-        <w:t>Multi point search route base one “Two points algorithm”</w:t>
+        <w:t>M</w:t>
+      </w:r>
+      <w:r>
+        <w:rPr>
+          <w:rFonts w:ascii="Cambria" w:hAnsi="Cambria"/>
+          <w:sz w:val="24"/>
+          <w:szCs w:val="24"/>
+        </w:rPr>
+        <w:t>ulti point</w:t>
+      </w:r>
+      <w:r>
+        <w:rPr>
+          <w:rFonts w:ascii="Cambria" w:hAnsi="Cambria"/>
+          <w:sz w:val="24"/>
+          <w:szCs w:val="24"/>
+        </w:rPr>
+        <w:t>s</w:t>
+      </w:r>
+      <w:r>
+        <w:rPr>
+          <w:rFonts w:ascii="Cambria" w:hAnsi="Cambria"/>
+          <w:sz w:val="24"/>
+          <w:szCs w:val="24"/>
+        </w:rPr>
+        <w:t xml:space="preserve"> search route base on</w:t>
+      </w:r>
+      <w:r>
+        <w:rPr>
+          <w:rFonts w:ascii="Cambria" w:hAnsi="Cambria"/>
+          <w:sz w:val="24"/>
+          <w:szCs w:val="24"/>
+        </w:rPr>
+        <w:t xml:space="preserve"> “Two </w:t>
+      </w:r>
+      <w:proofErr w:type="gramStart"/>
+      <w:r>
+        <w:rPr>
+          <w:rFonts w:ascii="Cambria" w:hAnsi="Cambria"/>
+          <w:sz w:val="24"/>
+          <w:szCs w:val="24"/>
+        </w:rPr>
+        <w:t>points</w:t>
+      </w:r>
+      <w:proofErr w:type="gramEnd"/>
+      <w:r>
+        <w:rPr>
+          <w:rFonts w:ascii="Cambria" w:hAnsi="Cambria"/>
+          <w:sz w:val="24"/>
+          <w:szCs w:val="24"/>
+        </w:rPr>
+        <w:t xml:space="preserve"> algorithm”</w:t>
       </w:r>
       <w:r>
         <w:rPr>
@@ -345,7 +467,119 @@
           <w:sz w:val="24"/>
           <w:szCs w:val="24"/>
         </w:rPr>
-        <w:t xml:space="preserve">Step 1: We exhaust two points of four points, each point and next point will establish an element. And each established element will be added into list of element we call it is COMBINATION. Suppose four points from user are A, B, C, D, so COMBINATION is AB, BC, </w:t>
+        <w:t>Step 1: We exhaust two points of four points, each point and</w:t>
+      </w:r>
+      <w:r>
+        <w:rPr>
+          <w:rFonts w:ascii="Cambria" w:hAnsi="Cambria"/>
+          <w:sz w:val="24"/>
+          <w:szCs w:val="24"/>
+        </w:rPr>
+        <w:t xml:space="preserve"> the</w:t>
+      </w:r>
+      <w:r>
+        <w:rPr>
+          <w:rFonts w:ascii="Cambria" w:hAnsi="Cambria"/>
+          <w:sz w:val="24"/>
+          <w:szCs w:val="24"/>
+        </w:rPr>
+        <w:t xml:space="preserve"> next point will</w:t>
+      </w:r>
+      <w:r>
+        <w:rPr>
+          <w:rFonts w:ascii="Cambria" w:hAnsi="Cambria"/>
+          <w:sz w:val="24"/>
+          <w:szCs w:val="24"/>
+        </w:rPr>
+        <w:t xml:space="preserve"> be</w:t>
+      </w:r>
+      <w:r>
+        <w:rPr>
+          <w:rFonts w:ascii="Cambria" w:hAnsi="Cambria"/>
+          <w:sz w:val="24"/>
+          <w:szCs w:val="24"/>
+        </w:rPr>
+        <w:t xml:space="preserve"> </w:t>
+      </w:r>
+      <w:r>
+        <w:rPr>
+          <w:rFonts w:ascii="Cambria" w:hAnsi="Cambria"/>
+          <w:sz w:val="24"/>
+          <w:szCs w:val="24"/>
+        </w:rPr>
+        <w:t>combined to</w:t>
+      </w:r>
+      <w:r>
+        <w:rPr>
+          <w:rFonts w:ascii="Cambria" w:hAnsi="Cambria"/>
+          <w:sz w:val="24"/>
+          <w:szCs w:val="24"/>
+        </w:rPr>
+        <w:t xml:space="preserve"> an element. And each </w:t>
+      </w:r>
+      <w:r>
+        <w:rPr>
+          <w:rFonts w:ascii="Cambria" w:hAnsi="Cambria"/>
+          <w:sz w:val="24"/>
+          <w:szCs w:val="24"/>
+        </w:rPr>
+        <w:t>combined</w:t>
+      </w:r>
+      <w:r>
+        <w:rPr>
+          <w:rFonts w:ascii="Cambria" w:hAnsi="Cambria"/>
+          <w:sz w:val="24"/>
+          <w:szCs w:val="24"/>
+        </w:rPr>
+        <w:t xml:space="preserve"> element will be added into list of element we call it is COMBINATION</w:t>
+      </w:r>
+      <w:r>
+        <w:rPr>
+          <w:rFonts w:ascii="Cambria" w:hAnsi="Cambria"/>
+          <w:sz w:val="24"/>
+          <w:szCs w:val="24"/>
+        </w:rPr>
+        <w:t>S</w:t>
+      </w:r>
+      <w:r>
+        <w:rPr>
+          <w:rFonts w:ascii="Cambria" w:hAnsi="Cambria"/>
+          <w:sz w:val="24"/>
+          <w:szCs w:val="24"/>
+        </w:rPr>
+        <w:t xml:space="preserve">. Suppose four </w:t>
+      </w:r>
+      <w:r>
+        <w:rPr>
+          <w:rFonts w:ascii="Cambria" w:hAnsi="Cambria"/>
+          <w:sz w:val="24"/>
+          <w:szCs w:val="24"/>
+        </w:rPr>
+        <w:t xml:space="preserve">inputted </w:t>
+      </w:r>
+      <w:r>
+        <w:rPr>
+          <w:rFonts w:ascii="Cambria" w:hAnsi="Cambria"/>
+          <w:sz w:val="24"/>
+          <w:szCs w:val="24"/>
+        </w:rPr>
+        <w:t>points from user are A, B, C, D, so COMBINATION</w:t>
+      </w:r>
+      <w:r>
+        <w:rPr>
+          <w:rFonts w:ascii="Cambria" w:hAnsi="Cambria"/>
+          <w:sz w:val="24"/>
+          <w:szCs w:val="24"/>
+        </w:rPr>
+        <w:t>S</w:t>
+      </w:r>
+      <w:r>
+        <w:rPr>
+          <w:rFonts w:ascii="Cambria" w:hAnsi="Cambria"/>
+          <w:sz w:val="24"/>
+          <w:szCs w:val="24"/>
+        </w:rPr>
+        <w:t xml:space="preserve"> is AB, BC, </w:t>
       </w:r>
       <w:r>
         <w:rPr>
@@ -385,15 +619,63 @@
           <w:sz w:val="24"/>
           <w:szCs w:val="24"/>
         </w:rPr>
-        <w:t xml:space="preserve">Step 2: We use two points algorithm </w:t>
-      </w:r>
-      <w:r>
-        <w:rPr>
-          <w:rFonts w:ascii="Cambria" w:hAnsi="Cambria"/>
-          <w:sz w:val="24"/>
-          <w:szCs w:val="24"/>
-        </w:rPr>
-        <w:t>to solve each element of COMBINATION. Each element is include LIST_RESULTS – the attribute from algorithm.</w:t>
+        <w:t xml:space="preserve">Step 2: We use </w:t>
+      </w:r>
+      <w:r>
+        <w:rPr>
+          <w:rFonts w:ascii="Cambria" w:hAnsi="Cambria"/>
+          <w:sz w:val="24"/>
+          <w:szCs w:val="24"/>
+        </w:rPr>
+        <w:t>“</w:t>
+      </w:r>
+      <w:r>
+        <w:rPr>
+          <w:rFonts w:ascii="Cambria" w:hAnsi="Cambria"/>
+          <w:sz w:val="24"/>
+          <w:szCs w:val="24"/>
+        </w:rPr>
+        <w:t>two points algorithm</w:t>
+      </w:r>
+      <w:r>
+        <w:rPr>
+          <w:rFonts w:ascii="Cambria" w:hAnsi="Cambria"/>
+          <w:sz w:val="24"/>
+          <w:szCs w:val="24"/>
+        </w:rPr>
+        <w:t>”</w:t>
+      </w:r>
+      <w:r>
+        <w:rPr>
+          <w:rFonts w:ascii="Cambria" w:hAnsi="Cambria"/>
+          <w:sz w:val="24"/>
+          <w:szCs w:val="24"/>
+        </w:rPr>
+        <w:t xml:space="preserve"> </w:t>
+      </w:r>
+      <w:r>
+        <w:rPr>
+          <w:rFonts w:ascii="Cambria" w:hAnsi="Cambria"/>
+          <w:sz w:val="24"/>
+          <w:szCs w:val="24"/>
+        </w:rPr>
+        <w:t>to solve each element of COMBINATION</w:t>
+      </w:r>
+      <w:r>
+        <w:rPr>
+          <w:rFonts w:ascii="Cambria" w:hAnsi="Cambria"/>
+          <w:sz w:val="24"/>
+          <w:szCs w:val="24"/>
+        </w:rPr>
+        <w:t>S</w:t>
+      </w:r>
+      <w:r>
+        <w:rPr>
+          <w:rFonts w:ascii="Cambria" w:hAnsi="Cambria"/>
+          <w:sz w:val="24"/>
+          <w:szCs w:val="24"/>
+        </w:rPr>
+        <w:t>. Each element is include LIST_RESULTS – the attribute from algorithm.</w:t>
       </w:r>
     </w:p>
     <w:p>
@@ -457,6 +739,14 @@
           <w:sz w:val="24"/>
           <w:szCs w:val="24"/>
         </w:rPr>
+        <w:t>S</w:t>
+      </w:r>
+      <w:r>
+        <w:rPr>
+          <w:rFonts w:ascii="Cambria" w:hAnsi="Cambria"/>
+          <w:sz w:val="24"/>
+          <w:szCs w:val="24"/>
+        </w:rPr>
         <w:t xml:space="preserve"> and </w:t>
       </w:r>
       <w:r>
@@ -521,7 +811,23 @@
           <w:sz w:val="24"/>
           <w:szCs w:val="24"/>
         </w:rPr>
-        <w:t xml:space="preserve"> COMBINATION.</w:t>
+        <w:t xml:space="preserve"> COMBINATION</w:t>
+      </w:r>
+      <w:r>
+        <w:rPr>
+          <w:rFonts w:ascii="Cambria" w:hAnsi="Cambria"/>
+          <w:sz w:val="24"/>
+          <w:szCs w:val="24"/>
+        </w:rPr>
+        <w:t>S</w:t>
+      </w:r>
+      <w:r>
+        <w:rPr>
+          <w:rFonts w:ascii="Cambria" w:hAnsi="Cambria"/>
+          <w:sz w:val="24"/>
+          <w:szCs w:val="24"/>
+        </w:rPr>
+        <w:t>.</w:t>
       </w:r>
     </w:p>
     <w:p>
@@ -561,7 +867,23 @@
           <w:sz w:val="24"/>
           <w:szCs w:val="24"/>
         </w:rPr>
-        <w:t xml:space="preserve"> from each result of LIST_RESULT each element of COMBINATION.</w:t>
+        <w:t xml:space="preserve"> from each result of LIST_RESULT each element of COMBINATION</w:t>
+      </w:r>
+      <w:r>
+        <w:rPr>
+          <w:rFonts w:ascii="Cambria" w:hAnsi="Cambria"/>
+          <w:sz w:val="24"/>
+          <w:szCs w:val="24"/>
+        </w:rPr>
+        <w:t>S</w:t>
+      </w:r>
+      <w:r>
+        <w:rPr>
+          <w:rFonts w:ascii="Cambria" w:hAnsi="Cambria"/>
+          <w:sz w:val="24"/>
+          <w:szCs w:val="24"/>
+        </w:rPr>
+        <w:t>.</w:t>
       </w:r>
     </w:p>
     <w:p>

</xml_diff>

<commit_message>
Fix multi_no_opt and multi_opt.
</commit_message>
<xml_diff>
--- a/Document/algorithm/Multi_No_Opt.docx
+++ b/Document/algorithm/Multi_No_Opt.docx
@@ -120,8 +120,6 @@
         </w:rPr>
         <w:t xml:space="preserve"> </w:t>
       </w:r>
-      <w:bookmarkStart w:id="0" w:name="_GoBack"/>
-      <w:bookmarkEnd w:id="0"/>
     </w:p>
     <w:p>
       <w:pPr>
@@ -467,31 +465,39 @@
           <w:sz w:val="24"/>
           <w:szCs w:val="24"/>
         </w:rPr>
-        <w:t>Step 1: We exhaust two points of four points, each point and</w:t>
-      </w:r>
-      <w:r>
-        <w:rPr>
-          <w:rFonts w:ascii="Cambria" w:hAnsi="Cambria"/>
-          <w:sz w:val="24"/>
-          <w:szCs w:val="24"/>
-        </w:rPr>
-        <w:t xml:space="preserve"> the</w:t>
-      </w:r>
-      <w:r>
-        <w:rPr>
-          <w:rFonts w:ascii="Cambria" w:hAnsi="Cambria"/>
-          <w:sz w:val="24"/>
-          <w:szCs w:val="24"/>
-        </w:rPr>
-        <w:t xml:space="preserve"> next point will</w:t>
-      </w:r>
-      <w:r>
-        <w:rPr>
-          <w:rFonts w:ascii="Cambria" w:hAnsi="Cambria"/>
-          <w:sz w:val="24"/>
-          <w:szCs w:val="24"/>
-        </w:rPr>
-        <w:t xml:space="preserve"> be</w:t>
+        <w:t xml:space="preserve">Step 1: </w:t>
+      </w:r>
+      <w:r>
+        <w:rPr>
+          <w:rFonts w:ascii="Cambria" w:hAnsi="Cambria"/>
+          <w:sz w:val="24"/>
+          <w:szCs w:val="24"/>
+        </w:rPr>
+        <w:t>Swap two point of middle points</w:t>
+      </w:r>
+      <w:r>
+        <w:rPr>
+          <w:rFonts w:ascii="Cambria" w:hAnsi="Cambria"/>
+          <w:sz w:val="24"/>
+          <w:szCs w:val="24"/>
+        </w:rPr>
+        <w:t>, then we have two result</w:t>
+      </w:r>
+      <w:r>
+        <w:rPr>
+          <w:rFonts w:ascii="Cambria" w:hAnsi="Cambria"/>
+          <w:sz w:val="24"/>
+          <w:szCs w:val="24"/>
+        </w:rPr>
+        <w:t>s represent list of point</w:t>
+      </w:r>
+      <w:r>
+        <w:rPr>
+          <w:rFonts w:ascii="Cambria" w:hAnsi="Cambria"/>
+          <w:sz w:val="24"/>
+          <w:szCs w:val="24"/>
+        </w:rPr>
+        <w:t xml:space="preserve"> will be passed. Suppose four points are A, B, C,</w:t>
       </w:r>
       <w:r>
         <w:rPr>
@@ -507,96 +513,26 @@
           <w:sz w:val="24"/>
           <w:szCs w:val="24"/>
         </w:rPr>
-        <w:t>combined to</w:t>
-      </w:r>
-      <w:r>
-        <w:rPr>
-          <w:rFonts w:ascii="Cambria" w:hAnsi="Cambria"/>
-          <w:sz w:val="24"/>
-          <w:szCs w:val="24"/>
-        </w:rPr>
-        <w:t xml:space="preserve"> an element. And each </w:t>
-      </w:r>
-      <w:r>
-        <w:rPr>
-          <w:rFonts w:ascii="Cambria" w:hAnsi="Cambria"/>
-          <w:sz w:val="24"/>
-          <w:szCs w:val="24"/>
-        </w:rPr>
-        <w:t>combined</w:t>
-      </w:r>
-      <w:r>
-        <w:rPr>
-          <w:rFonts w:ascii="Cambria" w:hAnsi="Cambria"/>
-          <w:sz w:val="24"/>
-          <w:szCs w:val="24"/>
-        </w:rPr>
-        <w:t xml:space="preserve"> element will be added into list of element we call it is COMBINATION</w:t>
-      </w:r>
-      <w:r>
-        <w:rPr>
-          <w:rFonts w:ascii="Cambria" w:hAnsi="Cambria"/>
-          <w:sz w:val="24"/>
-          <w:szCs w:val="24"/>
-        </w:rPr>
-        <w:t>S</w:t>
-      </w:r>
-      <w:r>
-        <w:rPr>
-          <w:rFonts w:ascii="Cambria" w:hAnsi="Cambria"/>
-          <w:sz w:val="24"/>
-          <w:szCs w:val="24"/>
-        </w:rPr>
-        <w:t xml:space="preserve">. Suppose four </w:t>
-      </w:r>
-      <w:r>
-        <w:rPr>
-          <w:rFonts w:ascii="Cambria" w:hAnsi="Cambria"/>
-          <w:sz w:val="24"/>
-          <w:szCs w:val="24"/>
-        </w:rPr>
-        <w:t xml:space="preserve">inputted </w:t>
-      </w:r>
-      <w:r>
-        <w:rPr>
-          <w:rFonts w:ascii="Cambria" w:hAnsi="Cambria"/>
-          <w:sz w:val="24"/>
-          <w:szCs w:val="24"/>
-        </w:rPr>
-        <w:t>points from user are A, B, C, D, so COMBINATION</w:t>
-      </w:r>
-      <w:r>
-        <w:rPr>
-          <w:rFonts w:ascii="Cambria" w:hAnsi="Cambria"/>
-          <w:sz w:val="24"/>
-          <w:szCs w:val="24"/>
-        </w:rPr>
-        <w:t>S</w:t>
-      </w:r>
-      <w:r>
-        <w:rPr>
-          <w:rFonts w:ascii="Cambria" w:hAnsi="Cambria"/>
-          <w:sz w:val="24"/>
-          <w:szCs w:val="24"/>
-        </w:rPr>
-        <w:t xml:space="preserve"> is AB, BC, </w:t>
-      </w:r>
-      <w:r>
-        <w:rPr>
-          <w:rFonts w:ascii="Cambria" w:hAnsi="Cambria"/>
-          <w:sz w:val="24"/>
-          <w:szCs w:val="24"/>
-        </w:rPr>
-        <w:t>and CD</w:t>
-      </w:r>
-      <w:r>
-        <w:rPr>
-          <w:rFonts w:ascii="Cambria" w:hAnsi="Cambria"/>
-          <w:sz w:val="24"/>
-          <w:szCs w:val="24"/>
-        </w:rPr>
-        <w:t>.</w:t>
-      </w:r>
+        <w:t>D so we have 2 result</w:t>
+      </w:r>
+      <w:r>
+        <w:rPr>
+          <w:rFonts w:ascii="Cambria" w:hAnsi="Cambria"/>
+          <w:sz w:val="24"/>
+          <w:szCs w:val="24"/>
+        </w:rPr>
+        <w:t>s</w:t>
+      </w:r>
+      <w:r>
+        <w:rPr>
+          <w:rFonts w:ascii="Cambria" w:hAnsi="Cambria"/>
+          <w:sz w:val="24"/>
+          <w:szCs w:val="24"/>
+        </w:rPr>
+        <w:t xml:space="preserve"> are ABCD, ACBD.</w:t>
+      </w:r>
+      <w:bookmarkStart w:id="0" w:name="_GoBack"/>
+      <w:bookmarkEnd w:id="0"/>
     </w:p>
     <w:p>
       <w:pPr>
@@ -619,31 +555,71 @@
           <w:sz w:val="24"/>
           <w:szCs w:val="24"/>
         </w:rPr>
-        <w:t xml:space="preserve">Step 2: We use </w:t>
-      </w:r>
-      <w:r>
-        <w:rPr>
-          <w:rFonts w:ascii="Cambria" w:hAnsi="Cambria"/>
-          <w:sz w:val="24"/>
-          <w:szCs w:val="24"/>
-        </w:rPr>
-        <w:t>“</w:t>
-      </w:r>
-      <w:r>
-        <w:rPr>
-          <w:rFonts w:ascii="Cambria" w:hAnsi="Cambria"/>
-          <w:sz w:val="24"/>
-          <w:szCs w:val="24"/>
-        </w:rPr>
-        <w:t>two points algorithm</w:t>
-      </w:r>
-      <w:r>
-        <w:rPr>
-          <w:rFonts w:ascii="Cambria" w:hAnsi="Cambria"/>
-          <w:sz w:val="24"/>
-          <w:szCs w:val="24"/>
-        </w:rPr>
-        <w:t>”</w:t>
+        <w:t>Step 2</w:t>
+      </w:r>
+      <w:r>
+        <w:rPr>
+          <w:rFonts w:ascii="Cambria" w:hAnsi="Cambria"/>
+          <w:sz w:val="24"/>
+          <w:szCs w:val="24"/>
+        </w:rPr>
+        <w:t xml:space="preserve">: </w:t>
+      </w:r>
+      <w:r>
+        <w:rPr>
+          <w:rFonts w:ascii="Cambria" w:hAnsi="Cambria"/>
+          <w:sz w:val="24"/>
+          <w:szCs w:val="24"/>
+        </w:rPr>
+        <w:t xml:space="preserve">With two result above. </w:t>
+      </w:r>
+      <w:r>
+        <w:rPr>
+          <w:rFonts w:ascii="Cambria" w:hAnsi="Cambria"/>
+          <w:sz w:val="24"/>
+          <w:szCs w:val="24"/>
+        </w:rPr>
+        <w:t>We exhaust two points of four points</w:t>
+      </w:r>
+      <w:r>
+        <w:rPr>
+          <w:rFonts w:ascii="Cambria" w:hAnsi="Cambria"/>
+          <w:sz w:val="24"/>
+          <w:szCs w:val="24"/>
+        </w:rPr>
+        <w:t xml:space="preserve"> of each result</w:t>
+      </w:r>
+      <w:r>
+        <w:rPr>
+          <w:rFonts w:ascii="Cambria" w:hAnsi="Cambria"/>
+          <w:sz w:val="24"/>
+          <w:szCs w:val="24"/>
+        </w:rPr>
+        <w:t>, each point and</w:t>
+      </w:r>
+      <w:r>
+        <w:rPr>
+          <w:rFonts w:ascii="Cambria" w:hAnsi="Cambria"/>
+          <w:sz w:val="24"/>
+          <w:szCs w:val="24"/>
+        </w:rPr>
+        <w:t xml:space="preserve"> the</w:t>
+      </w:r>
+      <w:r>
+        <w:rPr>
+          <w:rFonts w:ascii="Cambria" w:hAnsi="Cambria"/>
+          <w:sz w:val="24"/>
+          <w:szCs w:val="24"/>
+        </w:rPr>
+        <w:t xml:space="preserve"> next point will</w:t>
+      </w:r>
+      <w:r>
+        <w:rPr>
+          <w:rFonts w:ascii="Cambria" w:hAnsi="Cambria"/>
+          <w:sz w:val="24"/>
+          <w:szCs w:val="24"/>
+        </w:rPr>
+        <w:t xml:space="preserve"> be</w:t>
       </w:r>
       <w:r>
         <w:rPr>
@@ -659,7 +635,31 @@
           <w:sz w:val="24"/>
           <w:szCs w:val="24"/>
         </w:rPr>
-        <w:t>to solve each element of COMBINATION</w:t>
+        <w:t>combined to</w:t>
+      </w:r>
+      <w:r>
+        <w:rPr>
+          <w:rFonts w:ascii="Cambria" w:hAnsi="Cambria"/>
+          <w:sz w:val="24"/>
+          <w:szCs w:val="24"/>
+        </w:rPr>
+        <w:t xml:space="preserve"> an element. And each </w:t>
+      </w:r>
+      <w:r>
+        <w:rPr>
+          <w:rFonts w:ascii="Cambria" w:hAnsi="Cambria"/>
+          <w:sz w:val="24"/>
+          <w:szCs w:val="24"/>
+        </w:rPr>
+        <w:t>combined</w:t>
+      </w:r>
+      <w:r>
+        <w:rPr>
+          <w:rFonts w:ascii="Cambria" w:hAnsi="Cambria"/>
+          <w:sz w:val="24"/>
+          <w:szCs w:val="24"/>
+        </w:rPr>
+        <w:t xml:space="preserve"> element will be added into list of element we call it is COMBINATION</w:t>
       </w:r>
       <w:r>
         <w:rPr>
@@ -675,7 +675,55 @@
           <w:sz w:val="24"/>
           <w:szCs w:val="24"/>
         </w:rPr>
-        <w:t>. Each element is include LIST_RESULTS – the attribute from algorithm.</w:t>
+        <w:t xml:space="preserve">. Suppose four </w:t>
+      </w:r>
+      <w:r>
+        <w:rPr>
+          <w:rFonts w:ascii="Cambria" w:hAnsi="Cambria"/>
+          <w:sz w:val="24"/>
+          <w:szCs w:val="24"/>
+        </w:rPr>
+        <w:t xml:space="preserve">inputted </w:t>
+      </w:r>
+      <w:r>
+        <w:rPr>
+          <w:rFonts w:ascii="Cambria" w:hAnsi="Cambria"/>
+          <w:sz w:val="24"/>
+          <w:szCs w:val="24"/>
+        </w:rPr>
+        <w:t>points from user are A, B, C, D, so COMBINATION</w:t>
+      </w:r>
+      <w:r>
+        <w:rPr>
+          <w:rFonts w:ascii="Cambria" w:hAnsi="Cambria"/>
+          <w:sz w:val="24"/>
+          <w:szCs w:val="24"/>
+        </w:rPr>
+        <w:t>S</w:t>
+      </w:r>
+      <w:r>
+        <w:rPr>
+          <w:rFonts w:ascii="Cambria" w:hAnsi="Cambria"/>
+          <w:sz w:val="24"/>
+          <w:szCs w:val="24"/>
+        </w:rPr>
+        <w:t xml:space="preserve"> is AB, BC, </w:t>
+      </w:r>
+      <w:r>
+        <w:rPr>
+          <w:rFonts w:ascii="Cambria" w:hAnsi="Cambria"/>
+          <w:sz w:val="24"/>
+          <w:szCs w:val="24"/>
+        </w:rPr>
+        <w:t>and CD</w:t>
+      </w:r>
+      <w:r>
+        <w:rPr>
+          <w:rFonts w:ascii="Cambria" w:hAnsi="Cambria"/>
+          <w:sz w:val="24"/>
+          <w:szCs w:val="24"/>
+        </w:rPr>
+        <w:t>.</w:t>
       </w:r>
     </w:p>
     <w:p>
@@ -699,7 +747,103 @@
           <w:sz w:val="24"/>
           <w:szCs w:val="24"/>
         </w:rPr>
-        <w:t xml:space="preserve">Step 3: Build list of </w:t>
+        <w:t>Step 3</w:t>
+      </w:r>
+      <w:r>
+        <w:rPr>
+          <w:rFonts w:ascii="Cambria" w:hAnsi="Cambria"/>
+          <w:sz w:val="24"/>
+          <w:szCs w:val="24"/>
+        </w:rPr>
+        <w:t xml:space="preserve">: We use </w:t>
+      </w:r>
+      <w:r>
+        <w:rPr>
+          <w:rFonts w:ascii="Cambria" w:hAnsi="Cambria"/>
+          <w:sz w:val="24"/>
+          <w:szCs w:val="24"/>
+        </w:rPr>
+        <w:t>“</w:t>
+      </w:r>
+      <w:r>
+        <w:rPr>
+          <w:rFonts w:ascii="Cambria" w:hAnsi="Cambria"/>
+          <w:sz w:val="24"/>
+          <w:szCs w:val="24"/>
+        </w:rPr>
+        <w:t>two points algorithm</w:t>
+      </w:r>
+      <w:r>
+        <w:rPr>
+          <w:rFonts w:ascii="Cambria" w:hAnsi="Cambria"/>
+          <w:sz w:val="24"/>
+          <w:szCs w:val="24"/>
+        </w:rPr>
+        <w:t>”</w:t>
+      </w:r>
+      <w:r>
+        <w:rPr>
+          <w:rFonts w:ascii="Cambria" w:hAnsi="Cambria"/>
+          <w:sz w:val="24"/>
+          <w:szCs w:val="24"/>
+        </w:rPr>
+        <w:t xml:space="preserve"> </w:t>
+      </w:r>
+      <w:r>
+        <w:rPr>
+          <w:rFonts w:ascii="Cambria" w:hAnsi="Cambria"/>
+          <w:sz w:val="24"/>
+          <w:szCs w:val="24"/>
+        </w:rPr>
+        <w:t>to solve each element of COMBINATION</w:t>
+      </w:r>
+      <w:r>
+        <w:rPr>
+          <w:rFonts w:ascii="Cambria" w:hAnsi="Cambria"/>
+          <w:sz w:val="24"/>
+          <w:szCs w:val="24"/>
+        </w:rPr>
+        <w:t>S</w:t>
+      </w:r>
+      <w:r>
+        <w:rPr>
+          <w:rFonts w:ascii="Cambria" w:hAnsi="Cambria"/>
+          <w:sz w:val="24"/>
+          <w:szCs w:val="24"/>
+        </w:rPr>
+        <w:t>. Each element is include LIST_RESULTS – the attribute from algorithm.</w:t>
+      </w:r>
+    </w:p>
+    <w:p>
+      <w:pPr>
+        <w:pStyle w:val="ListParagraph"/>
+        <w:numPr>
+          <w:ilvl w:val="1"/>
+          <w:numId w:val="2"/>
+        </w:numPr>
+        <w:jc w:val="both"/>
+        <w:rPr>
+          <w:rFonts w:ascii="Cambria" w:hAnsi="Cambria"/>
+          <w:b/>
+          <w:sz w:val="24"/>
+          <w:szCs w:val="24"/>
+        </w:rPr>
+      </w:pPr>
+      <w:r>
+        <w:rPr>
+          <w:rFonts w:ascii="Cambria" w:hAnsi="Cambria"/>
+          <w:sz w:val="24"/>
+          <w:szCs w:val="24"/>
+        </w:rPr>
+        <w:t>Step 4</w:t>
+      </w:r>
+      <w:r>
+        <w:rPr>
+          <w:rFonts w:ascii="Cambria" w:hAnsi="Cambria"/>
+          <w:sz w:val="24"/>
+          <w:szCs w:val="24"/>
+        </w:rPr>
+        <w:t xml:space="preserve">: Build list of </w:t>
       </w:r>
       <w:r>
         <w:rPr>
@@ -907,7 +1051,15 @@
           <w:sz w:val="24"/>
           <w:szCs w:val="24"/>
         </w:rPr>
-        <w:t>Step 4:</w:t>
+        <w:t>Step 5</w:t>
+      </w:r>
+      <w:r>
+        <w:rPr>
+          <w:rFonts w:ascii="Cambria" w:hAnsi="Cambria"/>
+          <w:sz w:val="24"/>
+          <w:szCs w:val="24"/>
+        </w:rPr>
+        <w:t>:</w:t>
       </w:r>
       <w:r>
         <w:rPr>
@@ -987,7 +1139,15 @@
           <w:sz w:val="24"/>
           <w:szCs w:val="24"/>
         </w:rPr>
-        <w:t>Step 5: With LIST_JOURNEYS sorted, we get first six element for show to user.</w:t>
+        <w:t>Step 6</w:t>
+      </w:r>
+      <w:r>
+        <w:rPr>
+          <w:rFonts w:ascii="Cambria" w:hAnsi="Cambria"/>
+          <w:sz w:val="24"/>
+          <w:szCs w:val="24"/>
+        </w:rPr>
+        <w:t>: With LIST_JOURNEYS sorted, we get first six element for show to user.</w:t>
       </w:r>
     </w:p>
     <w:sectPr>

</xml_diff>